<commit_message>
Update 3/8/2023 12:24PM EST
Updates as of 12:24PM EST on 3/8/2023.
</commit_message>
<xml_diff>
--- a/WAR CRIME PREVENTION SECURITY SYSTEMS/ILLEGAL ACTS/WATER HAMMER PREVENTION/20230304 - MCE123 Technology Development - Water Hammer Prevention Security Systems - v1.0.0.1.docx
+++ b/WAR CRIME PREVENTION SECURITY SYSTEMS/ILLEGAL ACTS/WATER HAMMER PREVENTION/20230304 - MCE123 Technology Development - Water Hammer Prevention Security Systems - v1.0.0.1.docx
@@ -120,22 +120,6 @@
         </w:rPr>
         <w:t>WATER HAMMER</w:t>
       </w:r>
-      <w:r>
-        <w:rPr>
-          <w:bCs/>
-          <w:sz w:val="52"/>
-          <w:szCs w:val="44"/>
-        </w:rPr>
-        <w:t xml:space="preserve"> </w:t>
-      </w:r>
-      <w:r>
-        <w:rPr>
-          <w:bCs/>
-          <w:sz w:val="52"/>
-          <w:szCs w:val="44"/>
-        </w:rPr>
-        <w:t>EXECUTION</w:t>
-      </w:r>
     </w:p>
     <w:p>
       <w:pPr>
@@ -353,31 +337,7 @@
           <w:bCs/>
           <w:color w:val="FF0000"/>
         </w:rPr>
-        <w:t>A</w:t>
-      </w:r>
-      <w:r>
-        <w:rPr>
-          <w:b/>
-          <w:bCs/>
-          <w:color w:val="FF0000"/>
-        </w:rPr>
-        <w:t>LL</w:t>
-      </w:r>
-      <w:r>
-        <w:rPr>
-          <w:b/>
-          <w:bCs/>
-          <w:color w:val="FF0000"/>
-        </w:rPr>
-        <w:t xml:space="preserve"> </w:t>
-      </w:r>
-      <w:r>
-        <w:rPr>
-          <w:b/>
-          <w:bCs/>
-          <w:color w:val="FF0000"/>
-        </w:rPr>
-        <w:t>WATER HAMMER</w:t>
+        <w:t>ALL WATER HAMMER</w:t>
       </w:r>
       <w:r>
         <w:t xml:space="preserve"> </w:t>

</xml_diff>